<commit_message>
Auto commit on 2025-04-14
</commit_message>
<xml_diff>
--- a/网络交换技术/cisco/网络交换技术实验一.docx
+++ b/网络交换技术/cisco/网络交换技术实验一.docx
@@ -2041,7 +2041,6 @@
       <w:pPr>
         <w:spacing w:line="300" w:lineRule="auto"/>
       </w:pPr>
-      <w:bookmarkStart w:id="0" w:name="_GoBack"/>
       <w:r>
         <w:drawing>
           <wp:inline distT="0" distB="0" distL="114300" distR="114300">
@@ -2085,7 +2084,6 @@
           </wp:inline>
         </w:drawing>
       </w:r>
-      <w:bookmarkEnd w:id="0"/>
     </w:p>
     <w:p>
       <w:pPr>
@@ -3293,37 +3291,1297 @@
           <w:szCs w:val="21"/>
         </w:rPr>
       </w:pPr>
-    </w:p>
-    <w:p>
-      <w:pPr>
-        <w:spacing w:line="300" w:lineRule="auto"/>
-        <w:jc w:val="left"/>
+      <w:r>
+        <w:drawing>
+          <wp:inline distT="0" distB="0" distL="114300" distR="114300">
+            <wp:extent cx="5270500" cy="2231390"/>
+            <wp:effectExtent l="0" t="0" r="6350" b="16510"/>
+            <wp:docPr id="4" name="图片 4"/>
+            <wp:cNvGraphicFramePr>
+              <a:graphicFrameLocks xmlns:a="http://schemas.openxmlformats.org/drawingml/2006/main" noChangeAspect="1"/>
+            </wp:cNvGraphicFramePr>
+            <a:graphic xmlns:a="http://schemas.openxmlformats.org/drawingml/2006/main">
+              <a:graphicData uri="http://schemas.openxmlformats.org/drawingml/2006/picture">
+                <pic:pic xmlns:pic="http://schemas.openxmlformats.org/drawingml/2006/picture">
+                  <pic:nvPicPr>
+                    <pic:cNvPr id="4" name="图片 4"/>
+                    <pic:cNvPicPr>
+                      <a:picLocks noChangeAspect="1"/>
+                    </pic:cNvPicPr>
+                  </pic:nvPicPr>
+                  <pic:blipFill>
+                    <a:blip r:embed="rId7"/>
+                    <a:stretch>
+                      <a:fillRect/>
+                    </a:stretch>
+                  </pic:blipFill>
+                  <pic:spPr>
+                    <a:xfrm>
+                      <a:off x="0" y="0"/>
+                      <a:ext cx="5270500" cy="2231390"/>
+                    </a:xfrm>
+                    <a:prstGeom prst="rect">
+                      <a:avLst/>
+                    </a:prstGeom>
+                    <a:noFill/>
+                    <a:ln>
+                      <a:noFill/>
+                    </a:ln>
+                  </pic:spPr>
+                </pic:pic>
+              </a:graphicData>
+            </a:graphic>
+          </wp:inline>
+        </w:drawing>
+      </w:r>
+    </w:p>
+    <w:p>
+      <w:pPr>
+        <w:spacing w:line="300" w:lineRule="auto"/>
+        <w:jc w:val="center"/>
         <w:rPr>
           <w:rFonts w:ascii="Times New Roman" w:hAnsi="Times New Roman" w:cs="Times New Roman"/>
           <w:bCs/>
           <w:szCs w:val="21"/>
         </w:rPr>
       </w:pPr>
-    </w:p>
-    <w:p>
-      <w:pPr>
-        <w:spacing w:line="300" w:lineRule="auto"/>
+      <w:r>
+        <w:rPr>
+          <w:rFonts w:hint="eastAsia"/>
+          <w:b/>
+          <w:bCs/>
+          <w:lang w:val="en-US" w:eastAsia="zh-CN"/>
+        </w:rPr>
+        <w:t>NAT实验网络拓扑图</w:t>
+      </w:r>
+      <w:bookmarkStart w:id="0" w:name="_GoBack"/>
+      <w:bookmarkEnd w:id="0"/>
+    </w:p>
+    <w:p>
+      <w:pPr>
+        <w:keepNext w:val="0"/>
+        <w:keepLines w:val="0"/>
+        <w:pageBreakBefore w:val="0"/>
+        <w:widowControl w:val="0"/>
+        <w:kinsoku/>
+        <w:wordWrap/>
+        <w:overflowPunct/>
+        <w:topLinePunct w:val="0"/>
+        <w:autoSpaceDE/>
+        <w:autoSpaceDN/>
+        <w:bidi w:val="0"/>
+        <w:adjustRightInd/>
+        <w:snapToGrid/>
+        <w:spacing w:line="300" w:lineRule="auto"/>
+        <w:textAlignment w:val="auto"/>
+        <w:rPr>
+          <w:rFonts w:hint="eastAsia" w:ascii="Times New Roman" w:hAnsi="Times New Roman" w:cs="Times New Roman"/>
+          <w:bCs/>
+          <w:szCs w:val="21"/>
+        </w:rPr>
+      </w:pPr>
+      <w:r>
+        <w:rPr>
+          <w:rFonts w:hint="eastAsia" w:ascii="Times New Roman" w:hAnsi="Times New Roman" w:cs="Times New Roman"/>
+          <w:bCs/>
+          <w:szCs w:val="21"/>
+        </w:rPr>
+        <w:t>1. 静态NAT配置</w:t>
+      </w:r>
+    </w:p>
+    <w:p>
+      <w:pPr>
+        <w:keepNext w:val="0"/>
+        <w:keepLines w:val="0"/>
+        <w:pageBreakBefore w:val="0"/>
+        <w:widowControl w:val="0"/>
+        <w:kinsoku/>
+        <w:wordWrap/>
+        <w:overflowPunct/>
+        <w:topLinePunct w:val="0"/>
+        <w:autoSpaceDE/>
+        <w:autoSpaceDN/>
+        <w:bidi w:val="0"/>
+        <w:adjustRightInd/>
+        <w:snapToGrid/>
+        <w:spacing w:line="300" w:lineRule="auto"/>
+        <w:ind w:firstLine="420" w:firstLineChars="200"/>
+        <w:textAlignment w:val="auto"/>
+        <w:rPr>
+          <w:rFonts w:hint="eastAsia" w:ascii="Times New Roman" w:hAnsi="Times New Roman" w:cs="Times New Roman"/>
+          <w:bCs/>
+          <w:szCs w:val="21"/>
+        </w:rPr>
+      </w:pPr>
+      <w:r>
+        <w:rPr>
+          <w:rFonts w:hint="eastAsia" w:ascii="Times New Roman" w:hAnsi="Times New Roman" w:cs="Times New Roman"/>
+          <w:bCs/>
+          <w:szCs w:val="21"/>
+        </w:rPr>
+        <w:t>静态NAT用于将内部私有IP地址映射到一个固定的公共IP地址。</w:t>
+      </w:r>
+    </w:p>
+    <w:p>
+      <w:pPr>
+        <w:keepNext w:val="0"/>
+        <w:keepLines w:val="0"/>
+        <w:pageBreakBefore w:val="0"/>
+        <w:widowControl w:val="0"/>
+        <w:kinsoku/>
+        <w:wordWrap/>
+        <w:overflowPunct/>
+        <w:topLinePunct w:val="0"/>
+        <w:autoSpaceDE/>
+        <w:autoSpaceDN/>
+        <w:bidi w:val="0"/>
+        <w:adjustRightInd/>
+        <w:snapToGrid/>
+        <w:spacing w:line="300" w:lineRule="auto"/>
+        <w:ind w:firstLine="420" w:firstLineChars="200"/>
+        <w:textAlignment w:val="auto"/>
+        <w:rPr>
+          <w:rFonts w:hint="eastAsia" w:ascii="Times New Roman" w:hAnsi="Times New Roman" w:cs="Times New Roman"/>
+          <w:bCs/>
+          <w:szCs w:val="21"/>
+        </w:rPr>
+      </w:pPr>
+      <w:r>
+        <w:rPr>
+          <w:rFonts w:hint="eastAsia" w:ascii="Times New Roman" w:hAnsi="Times New Roman" w:cs="Times New Roman"/>
+          <w:bCs/>
+          <w:szCs w:val="21"/>
+        </w:rPr>
+        <w:t>步骤：</w:t>
+      </w:r>
+    </w:p>
+    <w:p>
+      <w:pPr>
+        <w:keepNext w:val="0"/>
+        <w:keepLines w:val="0"/>
+        <w:pageBreakBefore w:val="0"/>
+        <w:widowControl w:val="0"/>
+        <w:kinsoku/>
+        <w:wordWrap/>
+        <w:overflowPunct/>
+        <w:topLinePunct w:val="0"/>
+        <w:autoSpaceDE/>
+        <w:autoSpaceDN/>
+        <w:bidi w:val="0"/>
+        <w:adjustRightInd/>
+        <w:snapToGrid/>
+        <w:spacing w:line="300" w:lineRule="auto"/>
+        <w:ind w:firstLine="420" w:firstLineChars="200"/>
+        <w:textAlignment w:val="auto"/>
+        <w:rPr>
+          <w:rFonts w:hint="eastAsia" w:ascii="Times New Roman" w:hAnsi="Times New Roman" w:cs="Times New Roman" w:eastAsiaTheme="minorEastAsia"/>
+          <w:bCs/>
+          <w:szCs w:val="21"/>
+          <w:lang w:eastAsia="zh-CN"/>
+        </w:rPr>
+      </w:pPr>
+      <w:r>
+        <w:rPr>
+          <w:rFonts w:hint="eastAsia" w:ascii="Times New Roman" w:hAnsi="Times New Roman" w:cs="Times New Roman"/>
+          <w:bCs/>
+          <w:szCs w:val="21"/>
+        </w:rPr>
+        <w:t>配置内部接口 (f0/0) 和外部接口 (s2/0)：</w:t>
+      </w:r>
+    </w:p>
+    <w:p>
+      <w:pPr>
+        <w:keepNext w:val="0"/>
+        <w:keepLines w:val="0"/>
+        <w:pageBreakBefore w:val="0"/>
+        <w:widowControl w:val="0"/>
+        <w:kinsoku/>
+        <w:wordWrap/>
+        <w:overflowPunct/>
+        <w:topLinePunct w:val="0"/>
+        <w:autoSpaceDE/>
+        <w:autoSpaceDN/>
+        <w:bidi w:val="0"/>
+        <w:adjustRightInd/>
+        <w:snapToGrid/>
+        <w:spacing w:line="300" w:lineRule="auto"/>
+        <w:ind w:firstLine="420" w:firstLineChars="200"/>
+        <w:textAlignment w:val="auto"/>
+        <w:rPr>
+          <w:rFonts w:hint="eastAsia" w:ascii="Times New Roman" w:hAnsi="Times New Roman" w:cs="Times New Roman"/>
+          <w:bCs/>
+          <w:szCs w:val="21"/>
+        </w:rPr>
+      </w:pPr>
+      <w:r>
+        <w:rPr>
+          <w:rFonts w:hint="eastAsia" w:ascii="Times New Roman" w:hAnsi="Times New Roman" w:cs="Times New Roman"/>
+          <w:bCs/>
+          <w:szCs w:val="21"/>
+        </w:rPr>
+        <w:t>R0(config)#inter f0/0</w:t>
+      </w:r>
+    </w:p>
+    <w:p>
+      <w:pPr>
+        <w:keepNext w:val="0"/>
+        <w:keepLines w:val="0"/>
+        <w:pageBreakBefore w:val="0"/>
+        <w:widowControl w:val="0"/>
+        <w:kinsoku/>
+        <w:wordWrap/>
+        <w:overflowPunct/>
+        <w:topLinePunct w:val="0"/>
+        <w:autoSpaceDE/>
+        <w:autoSpaceDN/>
+        <w:bidi w:val="0"/>
+        <w:adjustRightInd/>
+        <w:snapToGrid/>
+        <w:spacing w:line="300" w:lineRule="auto"/>
+        <w:ind w:firstLine="420" w:firstLineChars="200"/>
+        <w:textAlignment w:val="auto"/>
+        <w:rPr>
+          <w:rFonts w:hint="eastAsia" w:ascii="Times New Roman" w:hAnsi="Times New Roman" w:cs="Times New Roman"/>
+          <w:bCs/>
+          <w:szCs w:val="21"/>
+        </w:rPr>
+      </w:pPr>
+      <w:r>
+        <w:rPr>
+          <w:rFonts w:hint="eastAsia" w:ascii="Times New Roman" w:hAnsi="Times New Roman" w:cs="Times New Roman"/>
+          <w:bCs/>
+          <w:szCs w:val="21"/>
+        </w:rPr>
+        <w:t>R0(config-if)#ip nat inside</w:t>
+      </w:r>
+    </w:p>
+    <w:p>
+      <w:pPr>
+        <w:keepNext w:val="0"/>
+        <w:keepLines w:val="0"/>
+        <w:pageBreakBefore w:val="0"/>
+        <w:widowControl w:val="0"/>
+        <w:kinsoku/>
+        <w:wordWrap/>
+        <w:overflowPunct/>
+        <w:topLinePunct w:val="0"/>
+        <w:autoSpaceDE/>
+        <w:autoSpaceDN/>
+        <w:bidi w:val="0"/>
+        <w:adjustRightInd/>
+        <w:snapToGrid/>
+        <w:spacing w:line="300" w:lineRule="auto"/>
+        <w:ind w:firstLine="420" w:firstLineChars="200"/>
+        <w:textAlignment w:val="auto"/>
+        <w:rPr>
+          <w:rFonts w:hint="eastAsia" w:ascii="Times New Roman" w:hAnsi="Times New Roman" w:cs="Times New Roman"/>
+          <w:bCs/>
+          <w:szCs w:val="21"/>
+        </w:rPr>
+      </w:pPr>
+      <w:r>
+        <w:rPr>
+          <w:rFonts w:hint="eastAsia" w:ascii="Times New Roman" w:hAnsi="Times New Roman" w:cs="Times New Roman"/>
+          <w:bCs/>
+          <w:szCs w:val="21"/>
+        </w:rPr>
+        <w:t>R0(config-if)#exit</w:t>
+      </w:r>
+    </w:p>
+    <w:p>
+      <w:pPr>
+        <w:keepNext w:val="0"/>
+        <w:keepLines w:val="0"/>
+        <w:pageBreakBefore w:val="0"/>
+        <w:widowControl w:val="0"/>
+        <w:kinsoku/>
+        <w:wordWrap/>
+        <w:overflowPunct/>
+        <w:topLinePunct w:val="0"/>
+        <w:autoSpaceDE/>
+        <w:autoSpaceDN/>
+        <w:bidi w:val="0"/>
+        <w:adjustRightInd/>
+        <w:snapToGrid/>
+        <w:spacing w:line="300" w:lineRule="auto"/>
+        <w:ind w:firstLine="420" w:firstLineChars="200"/>
+        <w:textAlignment w:val="auto"/>
+        <w:rPr>
+          <w:rFonts w:hint="eastAsia" w:ascii="Times New Roman" w:hAnsi="Times New Roman" w:cs="Times New Roman"/>
+          <w:bCs/>
+          <w:szCs w:val="21"/>
+        </w:rPr>
+      </w:pPr>
+      <w:r>
+        <w:rPr>
+          <w:rFonts w:hint="eastAsia" w:ascii="Times New Roman" w:hAnsi="Times New Roman" w:cs="Times New Roman"/>
+          <w:bCs/>
+          <w:szCs w:val="21"/>
+        </w:rPr>
+        <w:t>R0(config)#inter s2/0</w:t>
+      </w:r>
+    </w:p>
+    <w:p>
+      <w:pPr>
+        <w:keepNext w:val="0"/>
+        <w:keepLines w:val="0"/>
+        <w:pageBreakBefore w:val="0"/>
+        <w:widowControl w:val="0"/>
+        <w:kinsoku/>
+        <w:wordWrap/>
+        <w:overflowPunct/>
+        <w:topLinePunct w:val="0"/>
+        <w:autoSpaceDE/>
+        <w:autoSpaceDN/>
+        <w:bidi w:val="0"/>
+        <w:adjustRightInd/>
+        <w:snapToGrid/>
+        <w:spacing w:line="300" w:lineRule="auto"/>
+        <w:ind w:firstLine="420" w:firstLineChars="200"/>
+        <w:textAlignment w:val="auto"/>
+        <w:rPr>
+          <w:rFonts w:hint="eastAsia" w:ascii="Times New Roman" w:hAnsi="Times New Roman" w:cs="Times New Roman"/>
+          <w:bCs/>
+          <w:szCs w:val="21"/>
+        </w:rPr>
+      </w:pPr>
+      <w:r>
+        <w:rPr>
+          <w:rFonts w:hint="eastAsia" w:ascii="Times New Roman" w:hAnsi="Times New Roman" w:cs="Times New Roman"/>
+          <w:bCs/>
+          <w:szCs w:val="21"/>
+        </w:rPr>
+        <w:t>R0(config-if)#ip nat outside</w:t>
+      </w:r>
+    </w:p>
+    <w:p>
+      <w:pPr>
+        <w:keepNext w:val="0"/>
+        <w:keepLines w:val="0"/>
+        <w:pageBreakBefore w:val="0"/>
+        <w:widowControl w:val="0"/>
+        <w:kinsoku/>
+        <w:wordWrap/>
+        <w:overflowPunct/>
+        <w:topLinePunct w:val="0"/>
+        <w:autoSpaceDE/>
+        <w:autoSpaceDN/>
+        <w:bidi w:val="0"/>
+        <w:adjustRightInd/>
+        <w:snapToGrid/>
+        <w:spacing w:line="300" w:lineRule="auto"/>
+        <w:ind w:firstLine="420" w:firstLineChars="200"/>
+        <w:textAlignment w:val="auto"/>
+        <w:rPr>
+          <w:rFonts w:hint="eastAsia" w:ascii="Times New Roman" w:hAnsi="Times New Roman" w:cs="Times New Roman"/>
+          <w:bCs/>
+          <w:szCs w:val="21"/>
+        </w:rPr>
+      </w:pPr>
+      <w:r>
+        <w:rPr>
+          <w:rFonts w:hint="eastAsia" w:ascii="Times New Roman" w:hAnsi="Times New Roman" w:cs="Times New Roman"/>
+          <w:bCs/>
+          <w:szCs w:val="21"/>
+        </w:rPr>
+        <w:t>R0(config-if)#exit</w:t>
+      </w:r>
+    </w:p>
+    <w:p>
+      <w:pPr>
+        <w:keepNext w:val="0"/>
+        <w:keepLines w:val="0"/>
+        <w:pageBreakBefore w:val="0"/>
+        <w:widowControl w:val="0"/>
+        <w:kinsoku/>
+        <w:wordWrap/>
+        <w:overflowPunct/>
+        <w:topLinePunct w:val="0"/>
+        <w:autoSpaceDE/>
+        <w:autoSpaceDN/>
+        <w:bidi w:val="0"/>
+        <w:adjustRightInd/>
+        <w:snapToGrid/>
+        <w:spacing w:line="300" w:lineRule="auto"/>
+        <w:ind w:firstLine="420" w:firstLineChars="200"/>
+        <w:textAlignment w:val="auto"/>
+        <w:rPr>
+          <w:rFonts w:hint="eastAsia" w:ascii="Times New Roman" w:hAnsi="Times New Roman" w:cs="Times New Roman"/>
+          <w:bCs/>
+          <w:szCs w:val="21"/>
+        </w:rPr>
+      </w:pPr>
+      <w:r>
+        <w:rPr>
+          <w:rFonts w:hint="eastAsia" w:ascii="Times New Roman" w:hAnsi="Times New Roman" w:cs="Times New Roman"/>
+          <w:bCs/>
+          <w:szCs w:val="21"/>
+        </w:rPr>
+        <w:t>这里将 f0/0 接口定义为内部接口（ip nat inside），s2/0 接口定义为外部接口（ip nat outside）。</w:t>
+      </w:r>
+    </w:p>
+    <w:p>
+      <w:pPr>
+        <w:keepNext w:val="0"/>
+        <w:keepLines w:val="0"/>
+        <w:pageBreakBefore w:val="0"/>
+        <w:widowControl w:val="0"/>
+        <w:kinsoku/>
+        <w:wordWrap/>
+        <w:overflowPunct/>
+        <w:topLinePunct w:val="0"/>
+        <w:autoSpaceDE/>
+        <w:autoSpaceDN/>
+        <w:bidi w:val="0"/>
+        <w:adjustRightInd/>
+        <w:snapToGrid/>
+        <w:spacing w:line="300" w:lineRule="auto"/>
+        <w:ind w:firstLine="420" w:firstLineChars="200"/>
+        <w:textAlignment w:val="auto"/>
+        <w:rPr>
+          <w:rFonts w:hint="eastAsia" w:ascii="Times New Roman" w:hAnsi="Times New Roman" w:cs="Times New Roman" w:eastAsiaTheme="minorEastAsia"/>
+          <w:bCs/>
+          <w:szCs w:val="21"/>
+          <w:lang w:eastAsia="zh-CN"/>
+        </w:rPr>
+      </w:pPr>
+      <w:r>
+        <w:rPr>
+          <w:rFonts w:hint="eastAsia" w:ascii="Times New Roman" w:hAnsi="Times New Roman" w:cs="Times New Roman"/>
+          <w:bCs/>
+          <w:szCs w:val="21"/>
+        </w:rPr>
+        <w:t>配置静态NAT映射：</w:t>
+      </w:r>
+    </w:p>
+    <w:p>
+      <w:pPr>
+        <w:keepNext w:val="0"/>
+        <w:keepLines w:val="0"/>
+        <w:pageBreakBefore w:val="0"/>
+        <w:widowControl w:val="0"/>
+        <w:kinsoku/>
+        <w:wordWrap/>
+        <w:overflowPunct/>
+        <w:topLinePunct w:val="0"/>
+        <w:autoSpaceDE/>
+        <w:autoSpaceDN/>
+        <w:bidi w:val="0"/>
+        <w:adjustRightInd/>
+        <w:snapToGrid/>
+        <w:spacing w:line="300" w:lineRule="auto"/>
+        <w:ind w:firstLine="420" w:firstLineChars="200"/>
+        <w:textAlignment w:val="auto"/>
+        <w:rPr>
+          <w:rFonts w:hint="eastAsia" w:ascii="Times New Roman" w:hAnsi="Times New Roman" w:cs="Times New Roman"/>
+          <w:bCs/>
+          <w:szCs w:val="21"/>
+        </w:rPr>
+      </w:pPr>
+      <w:r>
+        <w:rPr>
+          <w:rFonts w:hint="eastAsia" w:ascii="Times New Roman" w:hAnsi="Times New Roman" w:cs="Times New Roman"/>
+          <w:bCs/>
+          <w:szCs w:val="21"/>
+        </w:rPr>
+        <w:t>R0(config)#ip nat inside source static 192.168.1.100 12.1.1.5</w:t>
+      </w:r>
+    </w:p>
+    <w:p>
+      <w:pPr>
+        <w:keepNext w:val="0"/>
+        <w:keepLines w:val="0"/>
+        <w:pageBreakBefore w:val="0"/>
+        <w:widowControl w:val="0"/>
+        <w:kinsoku/>
+        <w:wordWrap/>
+        <w:overflowPunct/>
+        <w:topLinePunct w:val="0"/>
+        <w:autoSpaceDE/>
+        <w:autoSpaceDN/>
+        <w:bidi w:val="0"/>
+        <w:adjustRightInd/>
+        <w:snapToGrid/>
+        <w:spacing w:line="300" w:lineRule="auto"/>
+        <w:ind w:firstLine="420" w:firstLineChars="200"/>
+        <w:textAlignment w:val="auto"/>
+        <w:rPr>
+          <w:rFonts w:hint="eastAsia" w:ascii="Times New Roman" w:hAnsi="Times New Roman" w:cs="Times New Roman"/>
+          <w:bCs/>
+          <w:szCs w:val="21"/>
+        </w:rPr>
+      </w:pPr>
+      <w:r>
+        <w:rPr>
+          <w:rFonts w:hint="eastAsia" w:ascii="Times New Roman" w:hAnsi="Times New Roman" w:cs="Times New Roman"/>
+          <w:bCs/>
+          <w:szCs w:val="21"/>
+        </w:rPr>
+        <w:t>将内部IP 192.168.1.100 映射到公共IP 12.1.1.5，实现固定映射。</w:t>
+      </w:r>
+    </w:p>
+    <w:p>
+      <w:pPr>
+        <w:keepNext w:val="0"/>
+        <w:keepLines w:val="0"/>
+        <w:pageBreakBefore w:val="0"/>
+        <w:widowControl w:val="0"/>
+        <w:kinsoku/>
+        <w:wordWrap/>
+        <w:overflowPunct/>
+        <w:topLinePunct w:val="0"/>
+        <w:autoSpaceDE/>
+        <w:autoSpaceDN/>
+        <w:bidi w:val="0"/>
+        <w:adjustRightInd/>
+        <w:snapToGrid/>
+        <w:spacing w:line="300" w:lineRule="auto"/>
+        <w:textAlignment w:val="auto"/>
+        <w:rPr>
+          <w:rFonts w:hint="eastAsia" w:ascii="Times New Roman" w:hAnsi="Times New Roman" w:cs="Times New Roman"/>
+          <w:bCs/>
+          <w:szCs w:val="21"/>
+        </w:rPr>
+      </w:pPr>
+      <w:r>
+        <w:rPr>
+          <w:rFonts w:hint="eastAsia" w:ascii="Times New Roman" w:hAnsi="Times New Roman" w:cs="Times New Roman"/>
+          <w:bCs/>
+          <w:szCs w:val="21"/>
+        </w:rPr>
+        <w:t>2. 动态NAT配置</w:t>
+      </w:r>
+    </w:p>
+    <w:p>
+      <w:pPr>
+        <w:keepNext w:val="0"/>
+        <w:keepLines w:val="0"/>
+        <w:pageBreakBefore w:val="0"/>
+        <w:widowControl w:val="0"/>
+        <w:kinsoku/>
+        <w:wordWrap/>
+        <w:overflowPunct/>
+        <w:topLinePunct w:val="0"/>
+        <w:autoSpaceDE/>
+        <w:autoSpaceDN/>
+        <w:bidi w:val="0"/>
+        <w:adjustRightInd/>
+        <w:snapToGrid/>
+        <w:spacing w:line="300" w:lineRule="auto"/>
+        <w:ind w:firstLine="420" w:firstLineChars="200"/>
+        <w:textAlignment w:val="auto"/>
+        <w:rPr>
+          <w:rFonts w:hint="eastAsia" w:ascii="Times New Roman" w:hAnsi="Times New Roman" w:cs="Times New Roman"/>
+          <w:bCs/>
+          <w:szCs w:val="21"/>
+        </w:rPr>
+      </w:pPr>
+      <w:r>
+        <w:rPr>
+          <w:rFonts w:hint="eastAsia" w:ascii="Times New Roman" w:hAnsi="Times New Roman" w:cs="Times New Roman"/>
+          <w:bCs/>
+          <w:szCs w:val="21"/>
+        </w:rPr>
+        <w:t>动态NAT用于动态分配公共IP地址池，并通过访问控制列表（ACL）来决定哪些内部IP地址可以进行映射。</w:t>
+      </w:r>
+    </w:p>
+    <w:p>
+      <w:pPr>
+        <w:keepNext w:val="0"/>
+        <w:keepLines w:val="0"/>
+        <w:pageBreakBefore w:val="0"/>
+        <w:widowControl w:val="0"/>
+        <w:kinsoku/>
+        <w:wordWrap/>
+        <w:overflowPunct/>
+        <w:topLinePunct w:val="0"/>
+        <w:autoSpaceDE/>
+        <w:autoSpaceDN/>
+        <w:bidi w:val="0"/>
+        <w:adjustRightInd/>
+        <w:snapToGrid/>
+        <w:spacing w:line="300" w:lineRule="auto"/>
+        <w:ind w:firstLine="420" w:firstLineChars="200"/>
+        <w:textAlignment w:val="auto"/>
+        <w:rPr>
+          <w:rFonts w:hint="eastAsia" w:ascii="Times New Roman" w:hAnsi="Times New Roman" w:cs="Times New Roman"/>
+          <w:bCs/>
+          <w:szCs w:val="21"/>
+        </w:rPr>
+      </w:pPr>
+      <w:r>
+        <w:rPr>
+          <w:rFonts w:hint="eastAsia" w:ascii="Times New Roman" w:hAnsi="Times New Roman" w:cs="Times New Roman"/>
+          <w:bCs/>
+          <w:szCs w:val="21"/>
+        </w:rPr>
+        <w:t>步骤：</w:t>
+      </w:r>
+    </w:p>
+    <w:p>
+      <w:pPr>
+        <w:keepNext w:val="0"/>
+        <w:keepLines w:val="0"/>
+        <w:pageBreakBefore w:val="0"/>
+        <w:widowControl w:val="0"/>
+        <w:kinsoku/>
+        <w:wordWrap/>
+        <w:overflowPunct/>
+        <w:topLinePunct w:val="0"/>
+        <w:autoSpaceDE/>
+        <w:autoSpaceDN/>
+        <w:bidi w:val="0"/>
+        <w:adjustRightInd/>
+        <w:snapToGrid/>
+        <w:spacing w:line="300" w:lineRule="auto"/>
+        <w:ind w:firstLine="420" w:firstLineChars="200"/>
+        <w:textAlignment w:val="auto"/>
+        <w:rPr>
+          <w:rFonts w:hint="eastAsia" w:ascii="Times New Roman" w:hAnsi="Times New Roman" w:cs="Times New Roman" w:eastAsiaTheme="minorEastAsia"/>
+          <w:bCs/>
+          <w:szCs w:val="21"/>
+          <w:lang w:eastAsia="zh-CN"/>
+        </w:rPr>
+      </w:pPr>
+      <w:r>
+        <w:rPr>
+          <w:rFonts w:hint="eastAsia" w:ascii="Times New Roman" w:hAnsi="Times New Roman" w:cs="Times New Roman"/>
+          <w:bCs/>
+          <w:szCs w:val="21"/>
+        </w:rPr>
+        <w:t>创建公共IP地址池：</w:t>
+      </w:r>
+    </w:p>
+    <w:p>
+      <w:pPr>
+        <w:keepNext w:val="0"/>
+        <w:keepLines w:val="0"/>
+        <w:pageBreakBefore w:val="0"/>
+        <w:widowControl w:val="0"/>
+        <w:kinsoku/>
+        <w:wordWrap/>
+        <w:overflowPunct/>
+        <w:topLinePunct w:val="0"/>
+        <w:autoSpaceDE/>
+        <w:autoSpaceDN/>
+        <w:bidi w:val="0"/>
+        <w:adjustRightInd/>
+        <w:snapToGrid/>
+        <w:spacing w:line="300" w:lineRule="auto"/>
+        <w:ind w:firstLine="420" w:firstLineChars="200"/>
+        <w:textAlignment w:val="auto"/>
+        <w:rPr>
+          <w:rFonts w:hint="eastAsia" w:ascii="Times New Roman" w:hAnsi="Times New Roman" w:cs="Times New Roman"/>
+          <w:bCs/>
+          <w:szCs w:val="21"/>
+        </w:rPr>
+      </w:pPr>
+      <w:r>
+        <w:rPr>
+          <w:rFonts w:hint="eastAsia" w:ascii="Times New Roman" w:hAnsi="Times New Roman" w:cs="Times New Roman"/>
+          <w:bCs/>
+          <w:szCs w:val="21"/>
+        </w:rPr>
+        <w:t>R0(config)#ip nat pool no-pat 12.1.1.1 12.1.1.3 netmask 255.255.255.0</w:t>
+      </w:r>
+    </w:p>
+    <w:p>
+      <w:pPr>
+        <w:keepNext w:val="0"/>
+        <w:keepLines w:val="0"/>
+        <w:pageBreakBefore w:val="0"/>
+        <w:widowControl w:val="0"/>
+        <w:kinsoku/>
+        <w:wordWrap/>
+        <w:overflowPunct/>
+        <w:topLinePunct w:val="0"/>
+        <w:autoSpaceDE/>
+        <w:autoSpaceDN/>
+        <w:bidi w:val="0"/>
+        <w:adjustRightInd/>
+        <w:snapToGrid/>
+        <w:spacing w:line="300" w:lineRule="auto"/>
+        <w:ind w:firstLine="420" w:firstLineChars="200"/>
+        <w:textAlignment w:val="auto"/>
+        <w:rPr>
+          <w:rFonts w:hint="eastAsia" w:ascii="Times New Roman" w:hAnsi="Times New Roman" w:cs="Times New Roman"/>
+          <w:bCs/>
+          <w:szCs w:val="21"/>
+        </w:rPr>
+      </w:pPr>
+      <w:r>
+        <w:rPr>
+          <w:rFonts w:hint="eastAsia" w:ascii="Times New Roman" w:hAnsi="Times New Roman" w:cs="Times New Roman"/>
+          <w:bCs/>
+          <w:szCs w:val="21"/>
+        </w:rPr>
+        <w:t>创建了一个包含 12.1.1.1 到 12.1.1.3 范围的公共IP地址池。</w:t>
+      </w:r>
+    </w:p>
+    <w:p>
+      <w:pPr>
+        <w:keepNext w:val="0"/>
+        <w:keepLines w:val="0"/>
+        <w:pageBreakBefore w:val="0"/>
+        <w:widowControl w:val="0"/>
+        <w:kinsoku/>
+        <w:wordWrap/>
+        <w:overflowPunct/>
+        <w:topLinePunct w:val="0"/>
+        <w:autoSpaceDE/>
+        <w:autoSpaceDN/>
+        <w:bidi w:val="0"/>
+        <w:adjustRightInd/>
+        <w:snapToGrid/>
+        <w:spacing w:line="300" w:lineRule="auto"/>
+        <w:ind w:firstLine="420" w:firstLineChars="200"/>
+        <w:textAlignment w:val="auto"/>
+        <w:rPr>
+          <w:rFonts w:hint="eastAsia" w:ascii="Times New Roman" w:hAnsi="Times New Roman" w:cs="Times New Roman" w:eastAsiaTheme="minorEastAsia"/>
+          <w:bCs/>
+          <w:szCs w:val="21"/>
+          <w:lang w:eastAsia="zh-CN"/>
+        </w:rPr>
+      </w:pPr>
+      <w:r>
+        <w:rPr>
+          <w:rFonts w:hint="eastAsia" w:ascii="Times New Roman" w:hAnsi="Times New Roman" w:cs="Times New Roman"/>
+          <w:bCs/>
+          <w:szCs w:val="21"/>
+        </w:rPr>
+        <w:t>配置访问控制列表（ACL），指定哪些内部网络IP可以进行NAT映射：</w:t>
+      </w:r>
+    </w:p>
+    <w:p>
+      <w:pPr>
+        <w:keepNext w:val="0"/>
+        <w:keepLines w:val="0"/>
+        <w:pageBreakBefore w:val="0"/>
+        <w:widowControl w:val="0"/>
+        <w:kinsoku/>
+        <w:wordWrap/>
+        <w:overflowPunct/>
+        <w:topLinePunct w:val="0"/>
+        <w:autoSpaceDE/>
+        <w:autoSpaceDN/>
+        <w:bidi w:val="0"/>
+        <w:adjustRightInd/>
+        <w:snapToGrid/>
+        <w:spacing w:line="300" w:lineRule="auto"/>
+        <w:ind w:firstLine="420" w:firstLineChars="200"/>
+        <w:textAlignment w:val="auto"/>
+        <w:rPr>
+          <w:rFonts w:hint="eastAsia" w:ascii="Times New Roman" w:hAnsi="Times New Roman" w:cs="Times New Roman"/>
+          <w:bCs/>
+          <w:szCs w:val="21"/>
+        </w:rPr>
+      </w:pPr>
+      <w:r>
+        <w:rPr>
+          <w:rFonts w:hint="eastAsia" w:ascii="Times New Roman" w:hAnsi="Times New Roman" w:cs="Times New Roman"/>
+          <w:bCs/>
+          <w:szCs w:val="21"/>
+        </w:rPr>
+        <w:t>R0(config)#access-list 7 permit 192.168.1.0 0.0.0.255</w:t>
+      </w:r>
+    </w:p>
+    <w:p>
+      <w:pPr>
+        <w:keepNext w:val="0"/>
+        <w:keepLines w:val="0"/>
+        <w:pageBreakBefore w:val="0"/>
+        <w:widowControl w:val="0"/>
+        <w:kinsoku/>
+        <w:wordWrap/>
+        <w:overflowPunct/>
+        <w:topLinePunct w:val="0"/>
+        <w:autoSpaceDE/>
+        <w:autoSpaceDN/>
+        <w:bidi w:val="0"/>
+        <w:adjustRightInd/>
+        <w:snapToGrid/>
+        <w:spacing w:line="300" w:lineRule="auto"/>
+        <w:ind w:firstLine="420" w:firstLineChars="200"/>
+        <w:textAlignment w:val="auto"/>
+        <w:rPr>
+          <w:rFonts w:hint="eastAsia" w:ascii="Times New Roman" w:hAnsi="Times New Roman" w:cs="Times New Roman"/>
+          <w:bCs/>
+          <w:szCs w:val="21"/>
+        </w:rPr>
+      </w:pPr>
+      <w:r>
+        <w:rPr>
+          <w:rFonts w:hint="eastAsia" w:ascii="Times New Roman" w:hAnsi="Times New Roman" w:cs="Times New Roman"/>
+          <w:bCs/>
+          <w:szCs w:val="21"/>
+        </w:rPr>
+        <w:t>该访问控制列表允许IP地址范围 192.168.1.0/24 进行映射。</w:t>
+      </w:r>
+    </w:p>
+    <w:p>
+      <w:pPr>
+        <w:keepNext w:val="0"/>
+        <w:keepLines w:val="0"/>
+        <w:pageBreakBefore w:val="0"/>
+        <w:widowControl w:val="0"/>
+        <w:kinsoku/>
+        <w:wordWrap/>
+        <w:overflowPunct/>
+        <w:topLinePunct w:val="0"/>
+        <w:autoSpaceDE/>
+        <w:autoSpaceDN/>
+        <w:bidi w:val="0"/>
+        <w:adjustRightInd/>
+        <w:snapToGrid/>
+        <w:spacing w:line="300" w:lineRule="auto"/>
+        <w:ind w:firstLine="420" w:firstLineChars="200"/>
+        <w:textAlignment w:val="auto"/>
+        <w:rPr>
+          <w:rFonts w:hint="eastAsia" w:ascii="Times New Roman" w:hAnsi="Times New Roman" w:cs="Times New Roman" w:eastAsiaTheme="minorEastAsia"/>
+          <w:bCs/>
+          <w:szCs w:val="21"/>
+          <w:lang w:eastAsia="zh-CN"/>
+        </w:rPr>
+      </w:pPr>
+      <w:r>
+        <w:rPr>
+          <w:rFonts w:hint="eastAsia" w:ascii="Times New Roman" w:hAnsi="Times New Roman" w:cs="Times New Roman"/>
+          <w:bCs/>
+          <w:szCs w:val="21"/>
+        </w:rPr>
+        <w:t>将内部网络和公共地址池关联：</w:t>
+      </w:r>
+    </w:p>
+    <w:p>
+      <w:pPr>
+        <w:keepNext w:val="0"/>
+        <w:keepLines w:val="0"/>
+        <w:pageBreakBefore w:val="0"/>
+        <w:widowControl w:val="0"/>
+        <w:kinsoku/>
+        <w:wordWrap/>
+        <w:overflowPunct/>
+        <w:topLinePunct w:val="0"/>
+        <w:autoSpaceDE/>
+        <w:autoSpaceDN/>
+        <w:bidi w:val="0"/>
+        <w:adjustRightInd/>
+        <w:snapToGrid/>
+        <w:spacing w:line="300" w:lineRule="auto"/>
+        <w:ind w:firstLine="420" w:firstLineChars="200"/>
+        <w:textAlignment w:val="auto"/>
+        <w:rPr>
+          <w:rFonts w:hint="eastAsia" w:ascii="Times New Roman" w:hAnsi="Times New Roman" w:cs="Times New Roman"/>
+          <w:bCs/>
+          <w:szCs w:val="21"/>
+        </w:rPr>
+      </w:pPr>
+      <w:r>
+        <w:rPr>
+          <w:rFonts w:hint="eastAsia" w:ascii="Times New Roman" w:hAnsi="Times New Roman" w:cs="Times New Roman"/>
+          <w:bCs/>
+          <w:szCs w:val="21"/>
+        </w:rPr>
+        <w:t>R0(config)#ip nat inside source list 7 pool no-pat</w:t>
+      </w:r>
+    </w:p>
+    <w:p>
+      <w:pPr>
+        <w:keepNext w:val="0"/>
+        <w:keepLines w:val="0"/>
+        <w:pageBreakBefore w:val="0"/>
+        <w:widowControl w:val="0"/>
+        <w:kinsoku/>
+        <w:wordWrap/>
+        <w:overflowPunct/>
+        <w:topLinePunct w:val="0"/>
+        <w:autoSpaceDE/>
+        <w:autoSpaceDN/>
+        <w:bidi w:val="0"/>
+        <w:adjustRightInd/>
+        <w:snapToGrid/>
+        <w:spacing w:line="300" w:lineRule="auto"/>
+        <w:ind w:firstLine="420" w:firstLineChars="200"/>
+        <w:textAlignment w:val="auto"/>
+        <w:rPr>
+          <w:rFonts w:hint="eastAsia" w:ascii="Times New Roman" w:hAnsi="Times New Roman" w:cs="Times New Roman"/>
+          <w:bCs/>
+          <w:szCs w:val="21"/>
+        </w:rPr>
+      </w:pPr>
+      <w:r>
+        <w:rPr>
+          <w:rFonts w:hint="eastAsia" w:ascii="Times New Roman" w:hAnsi="Times New Roman" w:cs="Times New Roman"/>
+          <w:bCs/>
+          <w:szCs w:val="21"/>
+        </w:rPr>
+        <w:t>这条命令将访问列表 7 与 no-pat 地址池关联，允许从 192.168.1.0/24 范围的内部网络地址进行NAT。</w:t>
+      </w:r>
+    </w:p>
+    <w:p>
+      <w:pPr>
+        <w:keepNext w:val="0"/>
+        <w:keepLines w:val="0"/>
+        <w:pageBreakBefore w:val="0"/>
+        <w:widowControl w:val="0"/>
+        <w:kinsoku/>
+        <w:wordWrap/>
+        <w:overflowPunct/>
+        <w:topLinePunct w:val="0"/>
+        <w:autoSpaceDE/>
+        <w:autoSpaceDN/>
+        <w:bidi w:val="0"/>
+        <w:adjustRightInd/>
+        <w:snapToGrid/>
+        <w:spacing w:line="300" w:lineRule="auto"/>
+        <w:textAlignment w:val="auto"/>
+        <w:rPr>
+          <w:rFonts w:hint="eastAsia" w:ascii="Times New Roman" w:hAnsi="Times New Roman" w:cs="Times New Roman"/>
+          <w:bCs/>
+          <w:szCs w:val="21"/>
+        </w:rPr>
+      </w:pPr>
+      <w:r>
+        <w:rPr>
+          <w:rFonts w:hint="eastAsia" w:ascii="Times New Roman" w:hAnsi="Times New Roman" w:cs="Times New Roman"/>
+          <w:bCs/>
+          <w:szCs w:val="21"/>
+        </w:rPr>
+        <w:t>3. 端口映射（NAPT配置）</w:t>
+      </w:r>
+    </w:p>
+    <w:p>
+      <w:pPr>
+        <w:keepNext w:val="0"/>
+        <w:keepLines w:val="0"/>
+        <w:pageBreakBefore w:val="0"/>
+        <w:widowControl w:val="0"/>
+        <w:kinsoku/>
+        <w:wordWrap/>
+        <w:overflowPunct/>
+        <w:topLinePunct w:val="0"/>
+        <w:autoSpaceDE/>
+        <w:autoSpaceDN/>
+        <w:bidi w:val="0"/>
+        <w:adjustRightInd/>
+        <w:snapToGrid/>
+        <w:spacing w:line="300" w:lineRule="auto"/>
+        <w:ind w:firstLine="420" w:firstLineChars="200"/>
+        <w:textAlignment w:val="auto"/>
+        <w:rPr>
+          <w:rFonts w:hint="eastAsia" w:ascii="Times New Roman" w:hAnsi="Times New Roman" w:cs="Times New Roman"/>
+          <w:bCs/>
+          <w:szCs w:val="21"/>
+        </w:rPr>
+      </w:pPr>
+      <w:r>
+        <w:rPr>
+          <w:rFonts w:hint="eastAsia" w:ascii="Times New Roman" w:hAnsi="Times New Roman" w:cs="Times New Roman"/>
+          <w:bCs/>
+          <w:szCs w:val="21"/>
+        </w:rPr>
+        <w:t>NAPT是动态NAT的一种扩展，它可以让多个内部设备共享一个公共IP地址，通过映射不同的端口号来区分不同的流量。</w:t>
+      </w:r>
+    </w:p>
+    <w:p>
+      <w:pPr>
+        <w:keepNext w:val="0"/>
+        <w:keepLines w:val="0"/>
+        <w:pageBreakBefore w:val="0"/>
+        <w:widowControl w:val="0"/>
+        <w:kinsoku/>
+        <w:wordWrap/>
+        <w:overflowPunct/>
+        <w:topLinePunct w:val="0"/>
+        <w:autoSpaceDE/>
+        <w:autoSpaceDN/>
+        <w:bidi w:val="0"/>
+        <w:adjustRightInd/>
+        <w:snapToGrid/>
+        <w:spacing w:line="300" w:lineRule="auto"/>
+        <w:ind w:firstLine="420" w:firstLineChars="200"/>
+        <w:textAlignment w:val="auto"/>
+        <w:rPr>
+          <w:rFonts w:hint="eastAsia" w:ascii="Times New Roman" w:hAnsi="Times New Roman" w:cs="Times New Roman"/>
+          <w:bCs/>
+          <w:szCs w:val="21"/>
+        </w:rPr>
+      </w:pPr>
+      <w:r>
+        <w:rPr>
+          <w:rFonts w:hint="eastAsia" w:ascii="Times New Roman" w:hAnsi="Times New Roman" w:cs="Times New Roman"/>
+          <w:bCs/>
+          <w:szCs w:val="21"/>
+        </w:rPr>
+        <w:t>步骤：</w:t>
+      </w:r>
+    </w:p>
+    <w:p>
+      <w:pPr>
+        <w:keepNext w:val="0"/>
+        <w:keepLines w:val="0"/>
+        <w:pageBreakBefore w:val="0"/>
+        <w:widowControl w:val="0"/>
+        <w:kinsoku/>
+        <w:wordWrap/>
+        <w:overflowPunct/>
+        <w:topLinePunct w:val="0"/>
+        <w:autoSpaceDE/>
+        <w:autoSpaceDN/>
+        <w:bidi w:val="0"/>
+        <w:adjustRightInd/>
+        <w:snapToGrid/>
+        <w:spacing w:line="300" w:lineRule="auto"/>
+        <w:ind w:firstLine="420" w:firstLineChars="200"/>
+        <w:textAlignment w:val="auto"/>
+        <w:rPr>
+          <w:rFonts w:hint="eastAsia" w:ascii="Times New Roman" w:hAnsi="Times New Roman" w:cs="Times New Roman" w:eastAsiaTheme="minorEastAsia"/>
+          <w:bCs/>
+          <w:szCs w:val="21"/>
+          <w:lang w:eastAsia="zh-CN"/>
+        </w:rPr>
+      </w:pPr>
+      <w:r>
+        <w:rPr>
+          <w:rFonts w:hint="eastAsia" w:ascii="Times New Roman" w:hAnsi="Times New Roman" w:cs="Times New Roman"/>
+          <w:bCs/>
+          <w:szCs w:val="21"/>
+        </w:rPr>
+        <w:t>创建访问控制列表，指定哪些内部网络IP可以进行端口映射：</w:t>
+      </w:r>
+    </w:p>
+    <w:p>
+      <w:pPr>
+        <w:keepNext w:val="0"/>
+        <w:keepLines w:val="0"/>
+        <w:pageBreakBefore w:val="0"/>
+        <w:widowControl w:val="0"/>
+        <w:kinsoku/>
+        <w:wordWrap/>
+        <w:overflowPunct/>
+        <w:topLinePunct w:val="0"/>
+        <w:autoSpaceDE/>
+        <w:autoSpaceDN/>
+        <w:bidi w:val="0"/>
+        <w:adjustRightInd/>
+        <w:snapToGrid/>
+        <w:spacing w:line="300" w:lineRule="auto"/>
+        <w:ind w:firstLine="420" w:firstLineChars="200"/>
+        <w:textAlignment w:val="auto"/>
+        <w:rPr>
+          <w:rFonts w:hint="eastAsia" w:ascii="Times New Roman" w:hAnsi="Times New Roman" w:cs="Times New Roman"/>
+          <w:bCs/>
+          <w:szCs w:val="21"/>
+        </w:rPr>
+      </w:pPr>
+      <w:r>
+        <w:rPr>
+          <w:rFonts w:hint="eastAsia" w:ascii="Times New Roman" w:hAnsi="Times New Roman" w:cs="Times New Roman"/>
+          <w:bCs/>
+          <w:szCs w:val="21"/>
+        </w:rPr>
+        <w:t>R2(config)#access-list 5 permit 172.16.1.0 0.0.0.255</w:t>
+      </w:r>
+    </w:p>
+    <w:p>
+      <w:pPr>
+        <w:keepNext w:val="0"/>
+        <w:keepLines w:val="0"/>
+        <w:pageBreakBefore w:val="0"/>
+        <w:widowControl w:val="0"/>
+        <w:kinsoku/>
+        <w:wordWrap/>
+        <w:overflowPunct/>
+        <w:topLinePunct w:val="0"/>
+        <w:autoSpaceDE/>
+        <w:autoSpaceDN/>
+        <w:bidi w:val="0"/>
+        <w:adjustRightInd/>
+        <w:snapToGrid/>
+        <w:spacing w:line="300" w:lineRule="auto"/>
+        <w:ind w:firstLine="420" w:firstLineChars="200"/>
+        <w:textAlignment w:val="auto"/>
+        <w:rPr>
+          <w:rFonts w:hint="eastAsia" w:ascii="Times New Roman" w:hAnsi="Times New Roman" w:cs="Times New Roman"/>
+          <w:bCs/>
+          <w:szCs w:val="21"/>
+        </w:rPr>
+      </w:pPr>
+      <w:r>
+        <w:rPr>
+          <w:rFonts w:hint="eastAsia" w:ascii="Times New Roman" w:hAnsi="Times New Roman" w:cs="Times New Roman"/>
+          <w:bCs/>
+          <w:szCs w:val="21"/>
+        </w:rPr>
+        <w:t>该访问控制列表允许 172.16.1.0/24 范围内的设备进行NAT。</w:t>
+      </w:r>
+    </w:p>
+    <w:p>
+      <w:pPr>
+        <w:keepNext w:val="0"/>
+        <w:keepLines w:val="0"/>
+        <w:pageBreakBefore w:val="0"/>
+        <w:widowControl w:val="0"/>
+        <w:kinsoku/>
+        <w:wordWrap/>
+        <w:overflowPunct/>
+        <w:topLinePunct w:val="0"/>
+        <w:autoSpaceDE/>
+        <w:autoSpaceDN/>
+        <w:bidi w:val="0"/>
+        <w:adjustRightInd/>
+        <w:snapToGrid/>
+        <w:spacing w:line="300" w:lineRule="auto"/>
+        <w:ind w:firstLine="420" w:firstLineChars="200"/>
+        <w:textAlignment w:val="auto"/>
+        <w:rPr>
+          <w:rFonts w:hint="eastAsia" w:ascii="Times New Roman" w:hAnsi="Times New Roman" w:cs="Times New Roman" w:eastAsiaTheme="minorEastAsia"/>
+          <w:bCs/>
+          <w:szCs w:val="21"/>
+          <w:lang w:eastAsia="zh-CN"/>
+        </w:rPr>
+      </w:pPr>
+      <w:r>
+        <w:rPr>
+          <w:rFonts w:hint="eastAsia" w:ascii="Times New Roman" w:hAnsi="Times New Roman" w:cs="Times New Roman"/>
+          <w:bCs/>
+          <w:szCs w:val="21"/>
+        </w:rPr>
+        <w:t>配置NAT地址重载（PAT）：</w:t>
+      </w:r>
+    </w:p>
+    <w:p>
+      <w:pPr>
+        <w:keepNext w:val="0"/>
+        <w:keepLines w:val="0"/>
+        <w:pageBreakBefore w:val="0"/>
+        <w:widowControl w:val="0"/>
+        <w:kinsoku/>
+        <w:wordWrap/>
+        <w:overflowPunct/>
+        <w:topLinePunct w:val="0"/>
+        <w:autoSpaceDE/>
+        <w:autoSpaceDN/>
+        <w:bidi w:val="0"/>
+        <w:adjustRightInd/>
+        <w:snapToGrid/>
+        <w:spacing w:line="300" w:lineRule="auto"/>
+        <w:ind w:firstLine="420" w:firstLineChars="200"/>
+        <w:textAlignment w:val="auto"/>
+        <w:rPr>
+          <w:rFonts w:hint="eastAsia" w:ascii="Times New Roman" w:hAnsi="Times New Roman" w:cs="Times New Roman"/>
+          <w:bCs/>
+          <w:szCs w:val="21"/>
+        </w:rPr>
+      </w:pPr>
+      <w:r>
+        <w:rPr>
+          <w:rFonts w:hint="eastAsia" w:ascii="Times New Roman" w:hAnsi="Times New Roman" w:cs="Times New Roman"/>
+          <w:bCs/>
+          <w:szCs w:val="21"/>
+        </w:rPr>
+        <w:t>R2(config)#ip nat inside source list 5 interface Serial2/0 overload</w:t>
+      </w:r>
+    </w:p>
+    <w:p>
+      <w:pPr>
+        <w:keepNext w:val="0"/>
+        <w:keepLines w:val="0"/>
+        <w:pageBreakBefore w:val="0"/>
+        <w:widowControl w:val="0"/>
+        <w:kinsoku/>
+        <w:wordWrap/>
+        <w:overflowPunct/>
+        <w:topLinePunct w:val="0"/>
+        <w:autoSpaceDE/>
+        <w:autoSpaceDN/>
+        <w:bidi w:val="0"/>
+        <w:adjustRightInd/>
+        <w:snapToGrid/>
+        <w:spacing w:line="300" w:lineRule="auto"/>
+        <w:ind w:firstLine="420" w:firstLineChars="200"/>
+        <w:textAlignment w:val="auto"/>
+        <w:rPr>
+          <w:rFonts w:hint="eastAsia" w:ascii="Times New Roman" w:hAnsi="Times New Roman" w:cs="Times New Roman"/>
+          <w:bCs/>
+          <w:szCs w:val="21"/>
+        </w:rPr>
+      </w:pPr>
+      <w:r>
+        <w:rPr>
+          <w:rFonts w:hint="eastAsia" w:ascii="Times New Roman" w:hAnsi="Times New Roman" w:cs="Times New Roman"/>
+          <w:bCs/>
+          <w:szCs w:val="21"/>
+        </w:rPr>
+        <w:t>这条命令将访问列表 5 与 Serial2/0 接口的外部IP地址关联，启用地址重载（PAT），使多个内部设备共享一个公共IP地址。</w:t>
+      </w:r>
+    </w:p>
+    <w:p>
+      <w:pPr>
+        <w:keepNext w:val="0"/>
+        <w:keepLines w:val="0"/>
+        <w:pageBreakBefore w:val="0"/>
+        <w:widowControl w:val="0"/>
+        <w:kinsoku/>
+        <w:wordWrap/>
+        <w:overflowPunct/>
+        <w:topLinePunct w:val="0"/>
+        <w:autoSpaceDE/>
+        <w:autoSpaceDN/>
+        <w:bidi w:val="0"/>
+        <w:adjustRightInd/>
+        <w:snapToGrid/>
+        <w:spacing w:line="300" w:lineRule="auto"/>
+        <w:ind w:firstLine="420" w:firstLineChars="200"/>
+        <w:textAlignment w:val="auto"/>
+        <w:rPr>
+          <w:rFonts w:hint="eastAsia" w:ascii="Times New Roman" w:hAnsi="Times New Roman" w:cs="Times New Roman" w:eastAsiaTheme="minorEastAsia"/>
+          <w:bCs/>
+          <w:szCs w:val="21"/>
+          <w:lang w:eastAsia="zh-CN"/>
+        </w:rPr>
+      </w:pPr>
+      <w:r>
+        <w:rPr>
+          <w:rFonts w:hint="eastAsia" w:ascii="Times New Roman" w:hAnsi="Times New Roman" w:cs="Times New Roman"/>
+          <w:bCs/>
+          <w:szCs w:val="21"/>
+        </w:rPr>
+        <w:t>配置静态端口映射，将Server2的内网80端口映射到外网接口IP的80端口：</w:t>
+      </w:r>
+    </w:p>
+    <w:p>
+      <w:pPr>
+        <w:keepNext w:val="0"/>
+        <w:keepLines w:val="0"/>
+        <w:pageBreakBefore w:val="0"/>
+        <w:widowControl w:val="0"/>
+        <w:kinsoku/>
+        <w:wordWrap/>
+        <w:overflowPunct/>
+        <w:topLinePunct w:val="0"/>
+        <w:autoSpaceDE/>
+        <w:autoSpaceDN/>
+        <w:bidi w:val="0"/>
+        <w:adjustRightInd/>
+        <w:snapToGrid/>
+        <w:spacing w:line="300" w:lineRule="auto"/>
+        <w:ind w:firstLine="420" w:firstLineChars="200"/>
+        <w:textAlignment w:val="auto"/>
         <w:rPr>
           <w:rFonts w:ascii="Times New Roman" w:hAnsi="Times New Roman" w:cs="Times New Roman"/>
           <w:bCs/>
           <w:szCs w:val="21"/>
         </w:rPr>
       </w:pPr>
-    </w:p>
-    <w:p>
-      <w:pPr>
-        <w:spacing w:line="300" w:lineRule="auto"/>
-        <w:rPr>
-          <w:rFonts w:ascii="Times New Roman" w:hAnsi="Times New Roman" w:cs="Times New Roman"/>
-          <w:bCs/>
-          <w:szCs w:val="21"/>
-        </w:rPr>
-      </w:pPr>
+      <w:r>
+        <w:rPr>
+          <w:rFonts w:hint="eastAsia" w:ascii="Times New Roman" w:hAnsi="Times New Roman" w:cs="Times New Roman"/>
+          <w:bCs/>
+          <w:szCs w:val="21"/>
+        </w:rPr>
+        <w:t>R2(config)#ip nat inside source static tcp 172.16.1.100 80 23.1.1.1 80</w:t>
+      </w:r>
     </w:p>
     <w:p>
       <w:pPr>
@@ -3353,6 +4611,53 @@
     </w:p>
     <w:p>
       <w:pPr>
+        <w:spacing w:line="300" w:lineRule="auto"/>
+        <w:jc w:val="both"/>
+        <w:rPr>
+          <w:rFonts w:ascii="Times New Roman" w:hAnsi="Times New Roman" w:cs="Times New Roman"/>
+          <w:b/>
+          <w:bCs/>
+          <w:sz w:val="24"/>
+          <w:szCs w:val="24"/>
+        </w:rPr>
+      </w:pPr>
+      <w:r>
+        <w:rPr>
+          <w:rFonts w:hint="eastAsia" w:ascii="Times New Roman" w:hAnsi="Times New Roman" w:cs="Times New Roman"/>
+          <w:bCs/>
+          <w:szCs w:val="21"/>
+          <w:lang w:val="en-US" w:eastAsia="zh-CN"/>
+        </w:rPr>
+        <w:t>1</w:t>
+      </w:r>
+      <w:r>
+        <w:rPr>
+          <w:rFonts w:ascii="Times New Roman" w:hAnsi="Times New Roman" w:cs="Times New Roman"/>
+          <w:bCs/>
+          <w:szCs w:val="21"/>
+        </w:rPr>
+        <w:t>、</w:t>
+      </w:r>
+      <w:r>
+        <w:rPr>
+          <w:rFonts w:hint="eastAsia" w:ascii="Times New Roman" w:hAnsi="Times New Roman" w:cs="Times New Roman"/>
+          <w:bCs/>
+          <w:szCs w:val="21"/>
+          <w:lang w:val="en-US" w:eastAsia="zh-CN"/>
+        </w:rPr>
+        <w:t>DHCP</w:t>
+      </w:r>
+      <w:r>
+        <w:rPr>
+          <w:rFonts w:hint="eastAsia" w:ascii="Times New Roman" w:hAnsi="Times New Roman" w:cs="Times New Roman"/>
+          <w:bCs/>
+          <w:szCs w:val="21"/>
+        </w:rPr>
+        <w:t>实验</w:t>
+      </w:r>
+    </w:p>
+    <w:p>
+      <w:pPr>
         <w:numPr>
           <w:ilvl w:val="0"/>
           <w:numId w:val="0"/>
@@ -3372,6 +4677,148 @@
           <w:lang w:val="en-US" w:eastAsia="zh-CN"/>
         </w:rPr>
         <w:t>通过本次实验，我掌握了在Cisco路由器上配置DHCP服务器的基本方法，能够完成地址池的创建、默认网关和DNS服务器的设置以及地址排除操作。同时，我理解了DHCP中继代理的工作原理，并成功实现了跨子网的动态地址分配。实验进一步加深了我对网络自动化管理和动态路由配置的理解，提升了实际动手能力和故障排查能力。</w:t>
+      </w:r>
+    </w:p>
+    <w:p>
+      <w:pPr>
+        <w:spacing w:line="300" w:lineRule="auto"/>
+        <w:jc w:val="both"/>
+        <w:rPr>
+          <w:rFonts w:hint="eastAsia" w:ascii="Times New Roman" w:hAnsi="Times New Roman" w:cs="Times New Roman"/>
+          <w:szCs w:val="21"/>
+          <w:lang w:val="en-US" w:eastAsia="zh-CN"/>
+        </w:rPr>
+      </w:pPr>
+      <w:r>
+        <w:rPr>
+          <w:rFonts w:ascii="Times New Roman" w:hAnsi="Times New Roman" w:cs="Times New Roman"/>
+          <w:bCs/>
+          <w:szCs w:val="21"/>
+        </w:rPr>
+        <w:t>2、</w:t>
+      </w:r>
+      <w:r>
+        <w:rPr>
+          <w:rFonts w:hint="eastAsia" w:ascii="Times New Roman" w:hAnsi="Times New Roman" w:cs="Times New Roman"/>
+          <w:bCs/>
+          <w:szCs w:val="21"/>
+        </w:rPr>
+        <w:t>NAT实验</w:t>
+      </w:r>
+    </w:p>
+    <w:p>
+      <w:pPr>
+        <w:numPr>
+          <w:ilvl w:val="0"/>
+          <w:numId w:val="0"/>
+        </w:numPr>
+        <w:spacing w:line="300" w:lineRule="auto"/>
+        <w:ind w:firstLine="420" w:firstLineChars="200"/>
+        <w:rPr>
+          <w:rFonts w:hint="eastAsia" w:ascii="Times New Roman" w:hAnsi="Times New Roman" w:cs="Times New Roman"/>
+          <w:szCs w:val="21"/>
+          <w:lang w:val="en-US" w:eastAsia="zh-CN"/>
+        </w:rPr>
+      </w:pPr>
+      <w:r>
+        <w:rPr>
+          <w:rFonts w:hint="eastAsia" w:ascii="Times New Roman" w:hAnsi="Times New Roman" w:cs="Times New Roman"/>
+          <w:szCs w:val="21"/>
+          <w:lang w:val="en-US" w:eastAsia="zh-CN"/>
+        </w:rPr>
+        <w:t>通过本次实验，我深入了解了NAT（网络地址转换）的原理及其在路由器中的配置应用。具体收获如下：</w:t>
+      </w:r>
+    </w:p>
+    <w:p>
+      <w:pPr>
+        <w:numPr>
+          <w:ilvl w:val="0"/>
+          <w:numId w:val="0"/>
+        </w:numPr>
+        <w:spacing w:line="300" w:lineRule="auto"/>
+        <w:ind w:firstLine="420" w:firstLineChars="200"/>
+        <w:rPr>
+          <w:rFonts w:hint="eastAsia" w:ascii="Times New Roman" w:hAnsi="Times New Roman" w:cs="Times New Roman"/>
+          <w:szCs w:val="21"/>
+          <w:lang w:val="en-US" w:eastAsia="zh-CN"/>
+        </w:rPr>
+      </w:pPr>
+      <w:r>
+        <w:rPr>
+          <w:rFonts w:hint="eastAsia" w:ascii="Times New Roman" w:hAnsi="Times New Roman" w:cs="Times New Roman"/>
+          <w:szCs w:val="21"/>
+          <w:lang w:val="en-US" w:eastAsia="zh-CN"/>
+        </w:rPr>
+        <w:t>静态NAT与动态NAT的区别：我掌握了静态NAT的固定映射机制，即内部私有IP地址与公共IP地址一一对应。而动态NAT则使用地址池，根据实际需要动态分配公共IP，适合需要多个设备访问外网的情况。</w:t>
+      </w:r>
+    </w:p>
+    <w:p>
+      <w:pPr>
+        <w:numPr>
+          <w:ilvl w:val="0"/>
+          <w:numId w:val="0"/>
+        </w:numPr>
+        <w:spacing w:line="300" w:lineRule="auto"/>
+        <w:ind w:firstLine="420" w:firstLineChars="200"/>
+        <w:rPr>
+          <w:rFonts w:hint="eastAsia" w:ascii="Times New Roman" w:hAnsi="Times New Roman" w:cs="Times New Roman"/>
+          <w:szCs w:val="21"/>
+          <w:lang w:val="en-US" w:eastAsia="zh-CN"/>
+        </w:rPr>
+      </w:pPr>
+      <w:r>
+        <w:rPr>
+          <w:rFonts w:hint="eastAsia" w:ascii="Times New Roman" w:hAnsi="Times New Roman" w:cs="Times New Roman"/>
+          <w:szCs w:val="21"/>
+          <w:lang w:val="en-US" w:eastAsia="zh-CN"/>
+        </w:rPr>
+        <w:t>端口映射与NAPT的理解：通过配置端口映射（NAPT），我理解了如何通过共享一个公共IP地址，利用不同的端口区分不同的内部设备。这对于节省IP地址资源非常有效，尤其是在IP地址有限的情况下。</w:t>
+      </w:r>
+    </w:p>
+    <w:p>
+      <w:pPr>
+        <w:numPr>
+          <w:ilvl w:val="0"/>
+          <w:numId w:val="0"/>
+        </w:numPr>
+        <w:spacing w:line="300" w:lineRule="auto"/>
+        <w:ind w:firstLine="420" w:firstLineChars="200"/>
+        <w:rPr>
+          <w:rFonts w:hint="eastAsia" w:ascii="Times New Roman" w:hAnsi="Times New Roman" w:cs="Times New Roman"/>
+          <w:szCs w:val="21"/>
+          <w:lang w:val="en-US" w:eastAsia="zh-CN"/>
+        </w:rPr>
+      </w:pPr>
+      <w:r>
+        <w:rPr>
+          <w:rFonts w:hint="eastAsia" w:ascii="Times New Roman" w:hAnsi="Times New Roman" w:cs="Times New Roman"/>
+          <w:szCs w:val="21"/>
+          <w:lang w:val="en-US" w:eastAsia="zh-CN"/>
+        </w:rPr>
+        <w:t>ACL与NAT结合的应用：配置访问控制列表（ACL）对NAT的应用让我更加清楚地理解了如何限制哪些内部网络可以进行NAT映射。这为网络安全管理提供了灵活性，能够精确控制哪些设备可以访问外部网络。</w:t>
+      </w:r>
+    </w:p>
+    <w:p>
+      <w:pPr>
+        <w:numPr>
+          <w:ilvl w:val="0"/>
+          <w:numId w:val="0"/>
+        </w:numPr>
+        <w:spacing w:line="300" w:lineRule="auto"/>
+        <w:ind w:firstLine="420" w:firstLineChars="200"/>
+        <w:rPr>
+          <w:rFonts w:hint="eastAsia" w:ascii="Times New Roman" w:hAnsi="Times New Roman" w:cs="Times New Roman"/>
+          <w:szCs w:val="21"/>
+          <w:lang w:val="en-US" w:eastAsia="zh-CN"/>
+        </w:rPr>
+      </w:pPr>
+      <w:r>
+        <w:rPr>
+          <w:rFonts w:hint="eastAsia" w:ascii="Times New Roman" w:hAnsi="Times New Roman" w:cs="Times New Roman"/>
+          <w:szCs w:val="21"/>
+          <w:lang w:val="en-US" w:eastAsia="zh-CN"/>
+        </w:rPr>
+        <w:t>路由器接口配置：通过对路由器接口（如f0/0、s2/0）的配置，我掌握了如何定义内外网接口，并应用不同的NAT策略，确保数据流的正确转发和转换。</w:t>
       </w:r>
     </w:p>
     <w:sectPr>

</xml_diff>